<commit_message>
shortened even more, took out all irrelevant pieces on WICC, added skills
</commit_message>
<xml_diff>
--- a/techCV_shortened.docx
+++ b/techCV_shortened.docx
@@ -136,15 +136,7 @@
       </w:r>
       <w:r>
         <w:rPr/>
-        <w:t xml:space="preserve"> in Operational Research and Statistics through U</w:t>
-      </w:r>
-      <w:r>
-        <w:rPr/>
-        <w:t>nisa</w:t>
-      </w:r>
-      <w:r>
-        <w:rPr/>
-        <w:t>.</w:t>
+        <w:t xml:space="preserve"> in Operational Research through Unisa.</w:t>
       </w:r>
     </w:p>
     <w:p>
@@ -183,636 +175,627 @@
       </w:r>
       <w:r>
         <w:rPr/>
+        <w:t xml:space="preserve"> and hobbyist since 1995.</w:t>
+      </w:r>
+    </w:p>
+    <w:p>
+      <w:pPr>
+        <w:pStyle w:val="PreformattedText"/>
+        <w:numPr>
+          <w:ilvl w:val="0"/>
+          <w:numId w:val="2"/>
+        </w:numPr>
+        <w:bidi w:val="0"/>
+        <w:spacing w:before="0" w:after="0"/>
+        <w:jc w:val="left"/>
+        <w:rPr/>
+      </w:pPr>
+      <w:r>
+        <w:rPr/>
+        <w:t xml:space="preserve">Bruce has made scores of </w:t>
+      </w:r>
+      <w:r>
+        <w:rPr>
+          <w:b/>
+          <w:bCs/>
+        </w:rPr>
+        <w:t>installations</w:t>
+      </w:r>
+      <w:r>
+        <w:rPr/>
+        <w:t xml:space="preserve"> with various flavours of Linux,OpenBSD and FreeBSD. He has also built dozens of systems for home use. And he has tinkered with device drivers to fit his modern hardware.</w:t>
+      </w:r>
+    </w:p>
+    <w:p>
+      <w:pPr>
+        <w:pStyle w:val="PreformattedText"/>
+        <w:numPr>
+          <w:ilvl w:val="0"/>
+          <w:numId w:val="2"/>
+        </w:numPr>
+        <w:bidi w:val="0"/>
+        <w:spacing w:before="0" w:after="0"/>
+        <w:jc w:val="left"/>
+        <w:rPr/>
+      </w:pPr>
+      <w:r>
+        <w:rPr/>
+        <w:t>Bruce is at home managing his investment fund and raising his family, who includes a daughter with special needs.</w:t>
+      </w:r>
+    </w:p>
+    <w:p>
+      <w:pPr>
+        <w:pStyle w:val="PreformattedText"/>
+        <w:numPr>
+          <w:ilvl w:val="0"/>
+          <w:numId w:val="2"/>
+        </w:numPr>
+        <w:bidi w:val="0"/>
+        <w:spacing w:before="0" w:after="0"/>
+        <w:jc w:val="left"/>
+        <w:rPr/>
+      </w:pPr>
+      <w:r>
+        <w:rPr/>
+        <w:t>Bruce wants</w:t>
+      </w:r>
+      <w:r>
+        <w:rPr>
+          <w:b/>
+          <w:bCs/>
+        </w:rPr>
+        <w:t xml:space="preserve"> a remote role in system administration</w:t>
+      </w:r>
+      <w:r>
+        <w:rPr/>
+        <w:t xml:space="preserve"> or linux support.</w:t>
+      </w:r>
+    </w:p>
+    <w:p>
+      <w:pPr>
+        <w:pStyle w:val="PreformattedText"/>
+        <w:numPr>
+          <w:ilvl w:val="0"/>
+          <w:numId w:val="0"/>
+        </w:numPr>
+        <w:bidi w:val="0"/>
+        <w:spacing w:before="0" w:after="0"/>
+        <w:ind w:left="720" w:hanging="0"/>
+        <w:jc w:val="left"/>
+        <w:rPr/>
+      </w:pPr>
+      <w:r>
+        <w:rPr/>
+      </w:r>
+    </w:p>
+    <w:p>
+      <w:pPr>
+        <w:pStyle w:val="PreformattedText"/>
+        <w:bidi w:val="0"/>
+        <w:spacing w:before="0" w:after="0"/>
+        <w:jc w:val="left"/>
+        <w:rPr/>
+      </w:pPr>
+      <w:r>
+        <w:rPr/>
+        <w:t>PROJECTS</w:t>
+      </w:r>
+    </w:p>
+    <w:p>
+      <w:pPr>
+        <w:pStyle w:val="PreformattedText"/>
+        <w:numPr>
+          <w:ilvl w:val="0"/>
+          <w:numId w:val="1"/>
+        </w:numPr>
+        <w:bidi w:val="0"/>
+        <w:jc w:val="left"/>
+        <w:rPr/>
+      </w:pPr>
+      <w:r>
+        <w:rPr/>
+        <w:t xml:space="preserve">Kernel compilation Bruce </w:t>
+      </w:r>
+      <w:r>
+        <w:rPr>
+          <w:b/>
+          <w:bCs/>
+        </w:rPr>
+        <w:t>compiled</w:t>
+      </w:r>
+      <w:r>
+        <w:rPr/>
+        <w:t xml:space="preserve"> the 2.18 </w:t>
+      </w:r>
+      <w:r>
+        <w:rPr>
+          <w:b/>
+          <w:bCs/>
+        </w:rPr>
+        <w:t>kernel</w:t>
+      </w:r>
+      <w:r>
+        <w:rPr/>
+        <w:t>, configuring and fitting the device drivers to the available hardware. On numerous occassions Bruce compiled monolithic kernels and successfully ran his machine that way.</w:t>
+      </w:r>
+    </w:p>
+    <w:p>
+      <w:pPr>
+        <w:pStyle w:val="PreformattedText"/>
+        <w:numPr>
+          <w:ilvl w:val="0"/>
+          <w:numId w:val="1"/>
+        </w:numPr>
+        <w:bidi w:val="0"/>
+        <w:jc w:val="left"/>
+        <w:rPr/>
+      </w:pPr>
+      <w:r>
+        <w:rPr/>
+        <w:t xml:space="preserve">Bruce has </w:t>
+      </w:r>
+      <w:r>
+        <w:rPr>
+          <w:b/>
+          <w:bCs/>
+        </w:rPr>
+        <w:t>constructed</w:t>
+      </w:r>
+      <w:r>
+        <w:rPr/>
+        <w:t xml:space="preserve"> his own </w:t>
+      </w:r>
+      <w:r>
+        <w:rPr>
+          <w:b/>
+          <w:bCs/>
+        </w:rPr>
+        <w:t>PC</w:t>
+      </w:r>
+      <w:r>
+        <w:rPr/>
+        <w:t xml:space="preserve"> systems, researching hardware and availability of drivers on different platforms. </w:t>
+      </w:r>
+    </w:p>
+    <w:p>
+      <w:pPr>
+        <w:pStyle w:val="PreformattedText"/>
+        <w:numPr>
+          <w:ilvl w:val="0"/>
+          <w:numId w:val="1"/>
+        </w:numPr>
+        <w:bidi w:val="0"/>
+        <w:jc w:val="left"/>
+        <w:rPr/>
+      </w:pPr>
+      <w:r>
+        <w:rPr/>
+        <w:t xml:space="preserve">Bruce has also </w:t>
+      </w:r>
+      <w:r>
+        <w:rPr>
+          <w:b/>
+          <w:bCs/>
+        </w:rPr>
+        <w:t>installed and configured</w:t>
+      </w:r>
+      <w:r>
+        <w:rPr/>
+        <w:t xml:space="preserve"> countless systems. Apache, postgres, NFS etc.</w:t>
+      </w:r>
+    </w:p>
+    <w:p>
+      <w:pPr>
+        <w:pStyle w:val="PreformattedText"/>
+        <w:numPr>
+          <w:ilvl w:val="0"/>
+          <w:numId w:val="1"/>
+        </w:numPr>
+        <w:bidi w:val="0"/>
+        <w:jc w:val="left"/>
+        <w:rPr/>
+      </w:pPr>
+      <w:r>
+        <w:rPr/>
+        <w:t xml:space="preserve">Bruce </w:t>
+      </w:r>
+      <w:r>
+        <w:rPr>
+          <w:b/>
+          <w:bCs/>
+        </w:rPr>
+        <w:t>tweaked</w:t>
+      </w:r>
+      <w:r>
+        <w:rPr/>
+        <w:t xml:space="preserve"> the FreeBSD USB </w:t>
+      </w:r>
+      <w:r>
+        <w:rPr>
+          <w:b/>
+          <w:bCs/>
+        </w:rPr>
+        <w:t>wireless driver</w:t>
+      </w:r>
+      <w:r>
+        <w:rPr/>
+        <w:t xml:space="preserve"> to pick up his USB device which had an unknown bluetooth IC and an unusual signature.</w:t>
+      </w:r>
+    </w:p>
+    <w:p>
+      <w:pPr>
+        <w:pStyle w:val="PreformattedText"/>
+        <w:numPr>
+          <w:ilvl w:val="0"/>
+          <w:numId w:val="1"/>
+        </w:numPr>
+        <w:bidi w:val="0"/>
+        <w:jc w:val="left"/>
+        <w:rPr/>
+      </w:pPr>
+      <w:r>
+        <w:rPr/>
+        <w:t xml:space="preserve">Bruce used </w:t>
+      </w:r>
+      <w:r>
+        <w:rPr>
+          <w:b/>
+          <w:bCs/>
+        </w:rPr>
+        <w:t>lithographic</w:t>
+      </w:r>
+      <w:r>
+        <w:rPr/>
+        <w:t xml:space="preserve"> principles to </w:t>
+      </w:r>
+      <w:r>
+        <w:rPr>
+          <w:b/>
+          <w:bCs/>
+        </w:rPr>
+        <w:t>etch</w:t>
+      </w:r>
+      <w:r>
+        <w:rPr/>
+        <w:t xml:space="preserve"> his own hand made </w:t>
+      </w:r>
+      <w:r>
+        <w:rPr>
+          <w:b/>
+          <w:bCs/>
+        </w:rPr>
+        <w:t>circuit</w:t>
+      </w:r>
+      <w:r>
+        <w:rPr/>
+        <w:t xml:space="preserve"> board.</w:t>
+      </w:r>
+    </w:p>
+    <w:p>
+      <w:pPr>
+        <w:pStyle w:val="PreformattedText"/>
+        <w:numPr>
+          <w:ilvl w:val="0"/>
+          <w:numId w:val="0"/>
+        </w:numPr>
+        <w:bidi w:val="0"/>
+        <w:ind w:left="720" w:hanging="0"/>
+        <w:jc w:val="left"/>
+        <w:rPr/>
+      </w:pPr>
+      <w:r>
+        <w:rPr/>
+      </w:r>
+    </w:p>
+    <w:p>
+      <w:pPr>
+        <w:pStyle w:val="PreformattedText"/>
+        <w:bidi w:val="0"/>
+        <w:spacing w:before="0" w:after="0"/>
+        <w:jc w:val="left"/>
+        <w:rPr/>
+      </w:pPr>
+      <w:r>
+        <w:rPr/>
+        <w:t>TRAITS</w:t>
+      </w:r>
+    </w:p>
+    <w:p>
+      <w:pPr>
+        <w:pStyle w:val="PreformattedText"/>
+        <w:numPr>
+          <w:ilvl w:val="0"/>
+          <w:numId w:val="3"/>
+        </w:numPr>
+        <w:bidi w:val="0"/>
+        <w:jc w:val="left"/>
+        <w:rPr/>
+      </w:pPr>
+      <w:r>
+        <w:rPr/>
+        <w:t xml:space="preserve">A </w:t>
+      </w:r>
+      <w:r>
+        <w:rPr>
+          <w:b/>
+          <w:bCs/>
+        </w:rPr>
+        <w:t>written</w:t>
+      </w:r>
+      <w:r>
+        <w:rPr/>
+        <w:t xml:space="preserve"> communicator</w:t>
+      </w:r>
+    </w:p>
+    <w:p>
+      <w:pPr>
+        <w:pStyle w:val="PreformattedText"/>
+        <w:numPr>
+          <w:ilvl w:val="0"/>
+          <w:numId w:val="3"/>
+        </w:numPr>
+        <w:bidi w:val="0"/>
+        <w:jc w:val="left"/>
+        <w:rPr/>
+      </w:pPr>
+      <w:r>
+        <w:rPr/>
+        <w:t xml:space="preserve">A </w:t>
+      </w:r>
+      <w:r>
+        <w:rPr>
+          <w:b/>
+          <w:bCs/>
+        </w:rPr>
+        <w:t>practised problem solver</w:t>
+      </w:r>
+      <w:r>
+        <w:rPr/>
+        <w:t xml:space="preserve"> on Linux in configuration and malfunction.</w:t>
+      </w:r>
+    </w:p>
+    <w:p>
+      <w:pPr>
+        <w:pStyle w:val="PreformattedText"/>
+        <w:numPr>
+          <w:ilvl w:val="0"/>
+          <w:numId w:val="3"/>
+        </w:numPr>
+        <w:bidi w:val="0"/>
+        <w:jc w:val="left"/>
+        <w:rPr/>
+      </w:pPr>
+      <w:r>
+        <w:rPr>
+          <w:b/>
+          <w:bCs/>
+        </w:rPr>
+        <w:t>Technical</w:t>
+      </w:r>
+      <w:r>
+        <w:rPr/>
+        <w:t>ly oriented</w:t>
+      </w:r>
+    </w:p>
+    <w:p>
+      <w:pPr>
+        <w:pStyle w:val="PreformattedText"/>
+        <w:numPr>
+          <w:ilvl w:val="0"/>
+          <w:numId w:val="3"/>
+        </w:numPr>
+        <w:bidi w:val="0"/>
+        <w:jc w:val="left"/>
+        <w:rPr/>
+      </w:pPr>
+      <w:r>
+        <w:rPr/>
+        <w:t>Disciplined and independent</w:t>
+      </w:r>
+    </w:p>
+    <w:p>
+      <w:pPr>
+        <w:pStyle w:val="PreformattedText"/>
+        <w:numPr>
+          <w:ilvl w:val="0"/>
+          <w:numId w:val="3"/>
+        </w:numPr>
+        <w:bidi w:val="0"/>
+        <w:jc w:val="left"/>
+        <w:rPr/>
+      </w:pPr>
+      <w:r>
+        <w:rPr/>
+        <w:t>Productive behind a screen</w:t>
+      </w:r>
+    </w:p>
+    <w:p>
+      <w:pPr>
+        <w:pStyle w:val="PreformattedText"/>
+        <w:bidi w:val="0"/>
+        <w:spacing w:before="0" w:after="0"/>
+        <w:jc w:val="left"/>
+        <w:rPr/>
+      </w:pPr>
+      <w:r>
+        <w:rPr/>
+      </w:r>
+    </w:p>
+    <w:p>
+      <w:pPr>
+        <w:pStyle w:val="PreformattedText"/>
+        <w:bidi w:val="0"/>
+        <w:jc w:val="left"/>
+        <w:rPr/>
+      </w:pPr>
+      <w:r>
+        <w:rPr/>
+        <w:t>EDUCATION</w:t>
+      </w:r>
+    </w:p>
+    <w:p>
+      <w:pPr>
+        <w:pStyle w:val="PreformattedText"/>
+        <w:bidi w:val="0"/>
+        <w:jc w:val="center"/>
+        <w:rPr/>
+      </w:pPr>
+      <w:r>
+        <w:rPr>
+          <w:b/>
+          <w:bCs/>
+        </w:rPr>
+        <w:t>Bachelor of Science</w:t>
+      </w:r>
+      <w:r>
+        <w:rPr/>
+        <w:t xml:space="preserve"> 1993-2004 Operational Research,Statistics (2:2) UNISA</w:t>
+      </w:r>
+    </w:p>
+    <w:p>
+      <w:pPr>
+        <w:pStyle w:val="PreformattedText"/>
+        <w:bidi w:val="0"/>
+        <w:spacing w:before="0" w:after="0"/>
+        <w:jc w:val="left"/>
+        <w:rPr/>
+      </w:pPr>
+      <w:r>
+        <w:rPr/>
+      </w:r>
+    </w:p>
+    <w:p>
+      <w:pPr>
+        <w:pStyle w:val="PreformattedText"/>
+        <w:bidi w:val="0"/>
+        <w:spacing w:before="0" w:after="0"/>
+        <w:jc w:val="left"/>
+        <w:rPr/>
+      </w:pPr>
+      <w:r>
+        <w:rPr/>
+        <w:t>WORK EXPERIENCE</w:t>
+      </w:r>
+    </w:p>
+    <w:p>
+      <w:pPr>
+        <w:pStyle w:val="PreformattedText"/>
+        <w:numPr>
+          <w:ilvl w:val="0"/>
+          <w:numId w:val="4"/>
+        </w:numPr>
+        <w:bidi w:val="0"/>
+        <w:jc w:val="left"/>
+        <w:rPr/>
+      </w:pPr>
+      <w:r>
+        <w:rPr/>
+        <w:t xml:space="preserve">2017 to now - Bruce conducts research and reading on the markets and economy from home with an eye to harnessing ultra long term market forces and trends. Complemented by studies with ASSA.  </w:t>
+      </w:r>
+    </w:p>
+    <w:p>
+      <w:pPr>
+        <w:pStyle w:val="PreformattedText"/>
+        <w:numPr>
+          <w:ilvl w:val="0"/>
+          <w:numId w:val="4"/>
+        </w:numPr>
+        <w:bidi w:val="0"/>
+        <w:jc w:val="left"/>
+        <w:rPr/>
+      </w:pPr>
+      <w:r>
+        <w:rPr/>
+        <w:t>2015-2016 Executed end of year AFS and guided the direction of the Wilfredo's Ice Cream Company (WICC).</w:t>
+      </w:r>
+    </w:p>
+    <w:p>
+      <w:pPr>
+        <w:pStyle w:val="PreformattedText"/>
+        <w:numPr>
+          <w:ilvl w:val="0"/>
+          <w:numId w:val="4"/>
+        </w:numPr>
+        <w:bidi w:val="0"/>
+        <w:jc w:val="left"/>
+        <w:rPr/>
+      </w:pPr>
+      <w:r>
+        <w:rPr/>
+        <w:t>2012-2014 Bruce administered WICC. He issued invoices, handled incoming invoices, made payments, updated the books and handled the VAT.</w:t>
+      </w:r>
+    </w:p>
+    <w:p>
+      <w:pPr>
+        <w:pStyle w:val="PreformattedText"/>
+        <w:numPr>
+          <w:ilvl w:val="0"/>
+          <w:numId w:val="4"/>
+        </w:numPr>
+        <w:bidi w:val="0"/>
+        <w:jc w:val="left"/>
+        <w:rPr/>
+      </w:pPr>
+      <w:r>
+        <w:rPr/>
+        <w:t>2011 Performed product R&amp;D and researched manufacture and delivery options. Also researched a ﬁnancial reporting system for WICC on Linux.</w:t>
+      </w:r>
+    </w:p>
+    <w:p>
+      <w:pPr>
+        <w:pStyle w:val="PreformattedText"/>
+        <w:bidi w:val="0"/>
+        <w:jc w:val="left"/>
+        <w:rPr/>
+      </w:pPr>
+      <w:r>
+        <w:rPr/>
+      </w:r>
+    </w:p>
+    <w:p>
+      <w:pPr>
+        <w:pStyle w:val="PreformattedText"/>
+        <w:bidi w:val="0"/>
+        <w:jc w:val="left"/>
+        <w:rPr/>
+      </w:pPr>
+      <w:r>
+        <w:rPr/>
+        <w:t>SKILLS</w:t>
+      </w:r>
+    </w:p>
+    <w:p>
+      <w:pPr>
+        <w:pStyle w:val="PreformattedText"/>
+        <w:numPr>
+          <w:ilvl w:val="0"/>
+          <w:numId w:val="0"/>
+        </w:numPr>
+        <w:bidi w:val="0"/>
+        <w:ind w:hanging="0"/>
+        <w:jc w:val="left"/>
+        <w:rPr/>
+      </w:pPr>
+      <w:r>
+        <w:rPr/>
+        <w:t>Python, Git, Bash, R, SQL, Emacs, Excel, C, Perl, Javascript.</w:t>
+      </w:r>
+    </w:p>
+    <w:p>
+      <w:pPr>
+        <w:pStyle w:val="PreformattedText"/>
+        <w:numPr>
+          <w:ilvl w:val="0"/>
+          <w:numId w:val="0"/>
+        </w:numPr>
+        <w:bidi w:val="0"/>
+        <w:ind w:hanging="0"/>
+        <w:jc w:val="left"/>
+        <w:rPr/>
+      </w:pPr>
+      <w:r>
+        <w:rPr/>
         <w:t xml:space="preserve"> </w:t>
-      </w:r>
-      <w:r>
-        <w:rPr/>
-        <w:t>and hobbyist</w:t>
-      </w:r>
-      <w:r>
-        <w:rPr/>
-        <w:t xml:space="preserve"> since Linus Torvalds announced his new kernel in 1991 and he has tinkered with device drivers on FreeBSD in C.</w:t>
-      </w:r>
-    </w:p>
-    <w:p>
-      <w:pPr>
-        <w:pStyle w:val="PreformattedText"/>
-        <w:numPr>
-          <w:ilvl w:val="0"/>
-          <w:numId w:val="2"/>
-        </w:numPr>
-        <w:bidi w:val="0"/>
-        <w:spacing w:before="0" w:after="0"/>
-        <w:jc w:val="left"/>
-        <w:rPr/>
-      </w:pPr>
-      <w:r>
-        <w:rPr/>
-        <w:t xml:space="preserve">Bruce has made scores of </w:t>
-      </w:r>
-      <w:r>
-        <w:rPr>
-          <w:b/>
-          <w:bCs/>
-        </w:rPr>
-        <w:t>installations</w:t>
-      </w:r>
-      <w:r>
-        <w:rPr/>
-        <w:t xml:space="preserve"> with various flavours of Linux,OpenBSD and FreeBSD. He has also built dozens of systems for home use.</w:t>
-      </w:r>
-    </w:p>
-    <w:p>
-      <w:pPr>
-        <w:pStyle w:val="PreformattedText"/>
-        <w:numPr>
-          <w:ilvl w:val="0"/>
-          <w:numId w:val="2"/>
-        </w:numPr>
-        <w:bidi w:val="0"/>
-        <w:spacing w:before="0" w:after="0"/>
-        <w:jc w:val="left"/>
-        <w:rPr/>
-      </w:pPr>
-      <w:r>
-        <w:rPr/>
-        <w:t>In the last decade Bruce was involved with a niche ice cream startup in Cape Town.</w:t>
-      </w:r>
-    </w:p>
-    <w:p>
-      <w:pPr>
-        <w:pStyle w:val="PreformattedText"/>
-        <w:numPr>
-          <w:ilvl w:val="0"/>
-          <w:numId w:val="2"/>
-        </w:numPr>
-        <w:bidi w:val="0"/>
-        <w:spacing w:before="0" w:after="0"/>
-        <w:jc w:val="left"/>
-        <w:rPr/>
-      </w:pPr>
-      <w:r>
-        <w:rPr/>
-        <w:t>Bruce has subsequently spent time at home managing his investment fund and raising his family, who includes a daughter with special needs.</w:t>
-      </w:r>
-    </w:p>
-    <w:p>
-      <w:pPr>
-        <w:pStyle w:val="PreformattedText"/>
-        <w:numPr>
-          <w:ilvl w:val="0"/>
-          <w:numId w:val="2"/>
-        </w:numPr>
-        <w:bidi w:val="0"/>
-        <w:spacing w:before="0" w:after="0"/>
-        <w:jc w:val="left"/>
-        <w:rPr/>
-      </w:pPr>
-      <w:r>
-        <w:rPr/>
-        <w:t xml:space="preserve">Bruce is </w:t>
-      </w:r>
-      <w:r>
-        <w:rPr>
-          <w:b/>
-          <w:bCs/>
-        </w:rPr>
-        <w:t>looking for a remote role in system administratio</w:t>
-      </w:r>
-      <w:r>
-        <w:rPr>
-          <w:b/>
-          <w:bCs/>
-        </w:rPr>
-        <w:t>n</w:t>
-      </w:r>
-      <w:r>
-        <w:rPr/>
-        <w:t xml:space="preserve"> or linux support</w:t>
-      </w:r>
-      <w:r>
-        <w:rPr/>
-        <w:t>.</w:t>
-      </w:r>
-    </w:p>
-    <w:p>
-      <w:pPr>
-        <w:pStyle w:val="PreformattedText"/>
-        <w:numPr>
-          <w:ilvl w:val="0"/>
-          <w:numId w:val="0"/>
-        </w:numPr>
-        <w:bidi w:val="0"/>
-        <w:spacing w:before="0" w:after="0"/>
-        <w:ind w:left="720" w:hanging="0"/>
-        <w:jc w:val="left"/>
-        <w:rPr/>
-      </w:pPr>
-      <w:r>
-        <w:rPr/>
-      </w:r>
-    </w:p>
-    <w:p>
-      <w:pPr>
-        <w:pStyle w:val="PreformattedText"/>
-        <w:bidi w:val="0"/>
-        <w:spacing w:before="0" w:after="0"/>
-        <w:jc w:val="left"/>
-        <w:rPr/>
-      </w:pPr>
-      <w:r>
-        <w:rPr/>
-        <w:t>PROJECTS</w:t>
-      </w:r>
-    </w:p>
-    <w:p>
-      <w:pPr>
-        <w:pStyle w:val="PreformattedText"/>
-        <w:numPr>
-          <w:ilvl w:val="0"/>
-          <w:numId w:val="1"/>
-        </w:numPr>
-        <w:bidi w:val="0"/>
-        <w:jc w:val="left"/>
-        <w:rPr/>
-      </w:pPr>
-      <w:r>
-        <w:rPr/>
-        <w:t xml:space="preserve">Kernel compilation Bruce </w:t>
-      </w:r>
-      <w:r>
-        <w:rPr>
-          <w:b/>
-          <w:bCs/>
-        </w:rPr>
-        <w:t>compiled</w:t>
-      </w:r>
-      <w:r>
-        <w:rPr/>
-        <w:t xml:space="preserve"> the 2.18 </w:t>
-      </w:r>
-      <w:r>
-        <w:rPr>
-          <w:b/>
-          <w:bCs/>
-        </w:rPr>
-        <w:t>kernel</w:t>
-      </w:r>
-      <w:r>
-        <w:rPr/>
-        <w:t xml:space="preserve">, configuring and fitting the device drivers to the available hardware. On numerous occassions Bruce </w:t>
-      </w:r>
-      <w:r>
-        <w:rPr/>
-        <w:t>c</w:t>
-      </w:r>
-      <w:r>
-        <w:rPr/>
-        <w:t>ompiled a full monolithic kernel and successfully ran his machine.</w:t>
-      </w:r>
-    </w:p>
-    <w:p>
-      <w:pPr>
-        <w:pStyle w:val="PreformattedText"/>
-        <w:numPr>
-          <w:ilvl w:val="0"/>
-          <w:numId w:val="1"/>
-        </w:numPr>
-        <w:bidi w:val="0"/>
-        <w:jc w:val="left"/>
-        <w:rPr/>
-      </w:pPr>
-      <w:r>
-        <w:rPr/>
-        <w:t xml:space="preserve">PC construction Bruce </w:t>
-      </w:r>
-      <w:r>
-        <w:rPr>
-          <w:b/>
-          <w:bCs/>
-        </w:rPr>
-        <w:t>constructed</w:t>
-      </w:r>
-      <w:r>
-        <w:rPr/>
-        <w:t xml:space="preserve"> his own </w:t>
-      </w:r>
-      <w:r>
-        <w:rPr>
-          <w:b/>
-          <w:bCs/>
-        </w:rPr>
-        <w:t>PC</w:t>
-      </w:r>
-      <w:r>
-        <w:rPr/>
-        <w:t xml:space="preserve"> systems, researching hardware and availability of drivers on different platforms. </w:t>
-      </w:r>
-      <w:r>
-        <w:rPr/>
-        <w:t xml:space="preserve">Bruce has also </w:t>
-      </w:r>
-      <w:r>
-        <w:rPr>
-          <w:b/>
-          <w:bCs/>
-        </w:rPr>
-        <w:t>installed and configured</w:t>
-      </w:r>
-      <w:r>
-        <w:rPr/>
-        <w:t xml:space="preserve"> countless systems.</w:t>
-      </w:r>
-    </w:p>
-    <w:p>
-      <w:pPr>
-        <w:pStyle w:val="PreformattedText"/>
-        <w:numPr>
-          <w:ilvl w:val="0"/>
-          <w:numId w:val="1"/>
-        </w:numPr>
-        <w:bidi w:val="0"/>
-        <w:jc w:val="left"/>
-        <w:rPr/>
-      </w:pPr>
-      <w:r>
-        <w:rPr/>
-        <w:t xml:space="preserve">Kernel </w:t>
-      </w:r>
-      <w:r>
-        <w:rPr>
-          <w:b/>
-          <w:bCs/>
-        </w:rPr>
-        <w:t>driver tweaking</w:t>
-      </w:r>
-      <w:r>
-        <w:rPr/>
-        <w:t xml:space="preserve"> Bruce tweaked the FreeBSD USB wireless driver to pick up his USB device which had an unknown bluetooth IC and an unusual signature.</w:t>
-      </w:r>
-    </w:p>
-    <w:p>
-      <w:pPr>
-        <w:pStyle w:val="PreformattedText"/>
-        <w:numPr>
-          <w:ilvl w:val="0"/>
-          <w:numId w:val="1"/>
-        </w:numPr>
-        <w:bidi w:val="0"/>
-        <w:jc w:val="left"/>
-        <w:rPr/>
-      </w:pPr>
-      <w:r>
-        <w:rPr/>
-        <w:t xml:space="preserve">PCB </w:t>
-      </w:r>
-      <w:r>
-        <w:rPr>
-          <w:b/>
-          <w:bCs/>
-        </w:rPr>
-        <w:t>l</w:t>
-      </w:r>
-      <w:r>
-        <w:rPr>
-          <w:b/>
-          <w:bCs/>
-        </w:rPr>
-        <w:t>ithographic etching</w:t>
-      </w:r>
-      <w:r>
-        <w:rPr/>
-        <w:t xml:space="preserve"> Bruce used lithographic principles to etch his own hand made circuit board.</w:t>
-      </w:r>
-    </w:p>
-    <w:p>
-      <w:pPr>
-        <w:pStyle w:val="PreformattedText"/>
-        <w:numPr>
-          <w:ilvl w:val="0"/>
-          <w:numId w:val="0"/>
-        </w:numPr>
-        <w:bidi w:val="0"/>
-        <w:ind w:left="720" w:hanging="0"/>
-        <w:jc w:val="left"/>
-        <w:rPr/>
-      </w:pPr>
-      <w:r>
-        <w:rPr/>
-      </w:r>
-    </w:p>
-    <w:p>
-      <w:pPr>
-        <w:pStyle w:val="PreformattedText"/>
-        <w:bidi w:val="0"/>
-        <w:spacing w:before="0" w:after="0"/>
-        <w:jc w:val="left"/>
-        <w:rPr/>
-      </w:pPr>
-      <w:r>
-        <w:rPr/>
-        <w:t>TRAITS</w:t>
-      </w:r>
-    </w:p>
-    <w:p>
-      <w:pPr>
-        <w:pStyle w:val="PreformattedText"/>
-        <w:numPr>
-          <w:ilvl w:val="0"/>
-          <w:numId w:val="3"/>
-        </w:numPr>
-        <w:bidi w:val="0"/>
-        <w:jc w:val="left"/>
-        <w:rPr/>
-      </w:pPr>
-      <w:r>
-        <w:rPr/>
-        <w:t xml:space="preserve">A </w:t>
-      </w:r>
-      <w:r>
-        <w:rPr>
-          <w:b/>
-          <w:bCs/>
-        </w:rPr>
-        <w:t>written</w:t>
-      </w:r>
-      <w:r>
-        <w:rPr/>
-        <w:t xml:space="preserve"> communicator</w:t>
-      </w:r>
-    </w:p>
-    <w:p>
-      <w:pPr>
-        <w:pStyle w:val="PreformattedText"/>
-        <w:numPr>
-          <w:ilvl w:val="0"/>
-          <w:numId w:val="3"/>
-        </w:numPr>
-        <w:bidi w:val="0"/>
-        <w:jc w:val="left"/>
-        <w:rPr/>
-      </w:pPr>
-      <w:r>
-        <w:rPr/>
-        <w:t xml:space="preserve">A </w:t>
-      </w:r>
-      <w:r>
-        <w:rPr>
-          <w:b/>
-          <w:bCs/>
-        </w:rPr>
-        <w:t>practised problem solver</w:t>
-      </w:r>
-      <w:r>
-        <w:rPr/>
-        <w:t xml:space="preserve"> on Linux </w:t>
-      </w:r>
-      <w:r>
-        <w:rPr/>
-        <w:t>in configuration and malfunction.</w:t>
-      </w:r>
-    </w:p>
-    <w:p>
-      <w:pPr>
-        <w:pStyle w:val="PreformattedText"/>
-        <w:numPr>
-          <w:ilvl w:val="0"/>
-          <w:numId w:val="3"/>
-        </w:numPr>
-        <w:bidi w:val="0"/>
-        <w:jc w:val="left"/>
-        <w:rPr/>
-      </w:pPr>
-      <w:r>
-        <w:rPr>
-          <w:b/>
-          <w:bCs/>
-        </w:rPr>
-        <w:t>Technical</w:t>
-      </w:r>
-      <w:r>
-        <w:rPr/>
-        <w:t>ly oriented</w:t>
-      </w:r>
-    </w:p>
-    <w:p>
-      <w:pPr>
-        <w:pStyle w:val="PreformattedText"/>
-        <w:numPr>
-          <w:ilvl w:val="0"/>
-          <w:numId w:val="3"/>
-        </w:numPr>
-        <w:bidi w:val="0"/>
-        <w:jc w:val="left"/>
-        <w:rPr/>
-      </w:pPr>
-      <w:r>
-        <w:rPr/>
-        <w:t>Analytical</w:t>
-      </w:r>
-    </w:p>
-    <w:p>
-      <w:pPr>
-        <w:pStyle w:val="PreformattedText"/>
-        <w:numPr>
-          <w:ilvl w:val="0"/>
-          <w:numId w:val="3"/>
-        </w:numPr>
-        <w:bidi w:val="0"/>
-        <w:jc w:val="left"/>
-        <w:rPr/>
-      </w:pPr>
-      <w:r>
-        <w:rPr/>
-        <w:t>Disciplined and independent</w:t>
-      </w:r>
-    </w:p>
-    <w:p>
-      <w:pPr>
-        <w:pStyle w:val="PreformattedText"/>
-        <w:numPr>
-          <w:ilvl w:val="0"/>
-          <w:numId w:val="3"/>
-        </w:numPr>
-        <w:bidi w:val="0"/>
-        <w:jc w:val="left"/>
-        <w:rPr/>
-      </w:pPr>
-      <w:r>
-        <w:rPr/>
-        <w:t>P</w:t>
-      </w:r>
-      <w:r>
-        <w:rPr/>
-        <w:t>roductive behind a screen</w:t>
-      </w:r>
-    </w:p>
-    <w:p>
-      <w:pPr>
-        <w:pStyle w:val="PreformattedText"/>
-        <w:bidi w:val="0"/>
-        <w:spacing w:before="0" w:after="0"/>
-        <w:jc w:val="left"/>
-        <w:rPr/>
-      </w:pPr>
-      <w:r>
-        <w:rPr/>
-      </w:r>
-    </w:p>
-    <w:p>
-      <w:pPr>
-        <w:pStyle w:val="PreformattedText"/>
-        <w:bidi w:val="0"/>
-        <w:jc w:val="left"/>
-        <w:rPr/>
-      </w:pPr>
-      <w:r>
-        <w:rPr/>
-        <w:t>EDUCATION</w:t>
-      </w:r>
-    </w:p>
-    <w:p>
-      <w:pPr>
-        <w:pStyle w:val="PreformattedText"/>
-        <w:bidi w:val="0"/>
-        <w:jc w:val="center"/>
-        <w:rPr/>
-      </w:pPr>
-      <w:r>
-        <w:rPr>
-          <w:b/>
-          <w:bCs/>
-        </w:rPr>
-        <w:t>Bachelor of Science</w:t>
-      </w:r>
-      <w:r>
-        <w:rPr/>
-        <w:t xml:space="preserve"> 1993-2004 Operational Research,Statistics (2:2) UNISA</w:t>
-      </w:r>
-    </w:p>
-    <w:p>
-      <w:pPr>
-        <w:pStyle w:val="PreformattedText"/>
-        <w:bidi w:val="0"/>
-        <w:spacing w:before="0" w:after="0"/>
-        <w:jc w:val="left"/>
-        <w:rPr/>
-      </w:pPr>
-      <w:r>
-        <w:rPr/>
-      </w:r>
-    </w:p>
-    <w:p>
-      <w:pPr>
-        <w:pStyle w:val="PreformattedText"/>
-        <w:bidi w:val="0"/>
-        <w:spacing w:before="0" w:after="0"/>
-        <w:jc w:val="left"/>
-        <w:rPr/>
-      </w:pPr>
-      <w:r>
-        <w:rPr/>
-        <w:t>WORK EXPERIENCE</w:t>
-      </w:r>
-    </w:p>
-    <w:p>
-      <w:pPr>
-        <w:pStyle w:val="PreformattedText"/>
-        <w:numPr>
-          <w:ilvl w:val="0"/>
-          <w:numId w:val="4"/>
-        </w:numPr>
-        <w:bidi w:val="0"/>
-        <w:jc w:val="left"/>
-        <w:rPr/>
-      </w:pPr>
-      <w:r>
-        <w:rPr/>
-        <w:t xml:space="preserve">2017 to Present - Bruce conducts research and reading on the markets and economy from home with an eye to harnessing ultra long term market forces and trends.  </w:t>
-      </w:r>
-    </w:p>
-    <w:p>
-      <w:pPr>
-        <w:pStyle w:val="PreformattedText"/>
-        <w:numPr>
-          <w:ilvl w:val="0"/>
-          <w:numId w:val="4"/>
-        </w:numPr>
-        <w:bidi w:val="0"/>
-        <w:jc w:val="left"/>
-        <w:rPr/>
-      </w:pPr>
-      <w:r>
-        <w:rPr/>
-        <w:t xml:space="preserve">2015-2016 </w:t>
-      </w:r>
-      <w:r>
-        <w:rPr/>
-        <w:t>En</w:t>
-      </w:r>
-      <w:r>
-        <w:rPr/>
-        <w:t>d of year AFS and guided the direction of the Wilfredo's Ice Cream Company (WICC).</w:t>
-      </w:r>
-    </w:p>
-    <w:p>
-      <w:pPr>
-        <w:pStyle w:val="PreformattedText"/>
-        <w:numPr>
-          <w:ilvl w:val="0"/>
-          <w:numId w:val="4"/>
-        </w:numPr>
-        <w:bidi w:val="0"/>
-        <w:jc w:val="left"/>
-        <w:rPr/>
-      </w:pPr>
-      <w:r>
-        <w:rPr/>
-        <w:t>2012-2014 Bruce administered WICC. He issued invoices, handled incoming invoices, made payments, updated the books and handled the VAT.</w:t>
-      </w:r>
-    </w:p>
-    <w:p>
-      <w:pPr>
-        <w:pStyle w:val="PreformattedText"/>
-        <w:numPr>
-          <w:ilvl w:val="0"/>
-          <w:numId w:val="4"/>
-        </w:numPr>
-        <w:bidi w:val="0"/>
-        <w:jc w:val="left"/>
-        <w:rPr/>
-      </w:pPr>
-      <w:r>
-        <w:rPr/>
-        <w:t>2011 Performed product R&amp;D and researched manufacture and del</w:t>
-      </w:r>
-      <w:r>
-        <w:rPr/>
-        <w:t>iv</w:t>
-      </w:r>
-      <w:r>
-        <w:rPr/>
-        <w:t xml:space="preserve">ery options. Also researched a ﬁnancial reporting system </w:t>
-      </w:r>
-      <w:r>
-        <w:rPr/>
-        <w:t>for WICC</w:t>
-      </w:r>
-    </w:p>
-    <w:p>
-      <w:pPr>
-        <w:pStyle w:val="PreformattedText"/>
-        <w:numPr>
-          <w:ilvl w:val="0"/>
-          <w:numId w:val="0"/>
-        </w:numPr>
-        <w:bidi w:val="0"/>
-        <w:ind w:left="720" w:hanging="0"/>
-        <w:jc w:val="left"/>
-        <w:rPr/>
-      </w:pPr>
-      <w:r>
-        <w:rPr/>
       </w:r>
     </w:p>
     <w:p>
@@ -845,6 +828,7 @@
       <w:pgNumType w:fmt="decimal"/>
       <w:formProt w:val="false"/>
       <w:textDirection w:val="lrTb"/>
+      <w:docGrid w:type="default" w:linePitch="100" w:charSpace="0"/>
     </w:sectPr>
   </w:body>
 </w:document>
@@ -1543,7 +1527,7 @@
     <w:rPrDefault>
       <w:rPr>
         <w:rFonts w:ascii="Liberation Serif" w:hAnsi="Liberation Serif" w:eastAsia="Noto Serif CJK SC" w:cs="Lohit Devanagari"/>
-        <w:sz w:val="24"/>
+        <w:sz w:val="20"/>
         <w:szCs w:val="24"/>
         <w:lang w:val="en-GB" w:eastAsia="zh-CN" w:bidi="hi-IN"/>
       </w:rPr>
@@ -1559,11 +1543,15 @@
     <w:qFormat/>
     <w:pPr>
       <w:widowControl w:val="false"/>
+      <w:suppressAutoHyphens w:val="true"/>
       <w:bidi w:val="0"/>
+      <w:spacing w:before="0" w:after="0"/>
+      <w:jc w:val="left"/>
     </w:pPr>
     <w:rPr>
       <w:rFonts w:ascii="Liberation Serif" w:hAnsi="Liberation Serif" w:eastAsia="Noto Serif CJK SC" w:cs="Lohit Devanagari"/>
       <w:color w:val="auto"/>
+      <w:kern w:val="0"/>
       <w:sz w:val="24"/>
       <w:szCs w:val="24"/>
       <w:lang w:val="en-GB" w:eastAsia="zh-CN" w:bidi="hi-IN"/>

</xml_diff>